<commit_message>
Complete version -- First draft
</commit_message>
<xml_diff>
--- a/P8106_Final_Project_Report.docx
+++ b/P8106_Final_Project_Report.docx
@@ -1813,17 +1813,15 @@
         </w:rPr>
         <w:t xml:space="preserve">Never-smoked patients </w:t>
       </w:r>
-      <w:proofErr w:type="gramStart"/>
-      <w:r>
-        <w:rPr>
-          <w:rFonts w:ascii="Times New Roman"/>
-          <w:w w:val="105"/>
-          <w:sz w:val="18"/>
-          <w:szCs w:val="18"/>
-        </w:rPr>
-        <w:t>seems</w:t>
-      </w:r>
-      <w:proofErr w:type="gramEnd"/>
+      <w:r>
+        <w:rPr>
+          <w:rFonts w:ascii="Times New Roman"/>
+          <w:w w:val="105"/>
+          <w:sz w:val="18"/>
+          <w:szCs w:val="18"/>
+        </w:rPr>
+        <w:t>seem</w:t>
+      </w:r>
       <w:r>
         <w:rPr>
           <w:rFonts w:ascii="Times New Roman"/>
@@ -2901,47 +2899,7 @@
           <w:sz w:val="18"/>
           <w:szCs w:val="18"/>
         </w:rPr>
-        <w:t xml:space="preserve">: Partial least squares (PLS) </w:t>
-      </w:r>
-      <w:proofErr w:type="gramStart"/>
-      <w:r>
-        <w:rPr>
-          <w:rFonts w:ascii="Times New Roman"/>
-          <w:w w:val="105"/>
-          <w:sz w:val="18"/>
-          <w:szCs w:val="18"/>
-        </w:rPr>
-        <w:t>is</w:t>
-      </w:r>
-      <w:proofErr w:type="gramEnd"/>
-      <w:r>
-        <w:rPr>
-          <w:rFonts w:ascii="Times New Roman"/>
-          <w:w w:val="105"/>
-          <w:sz w:val="18"/>
-          <w:szCs w:val="18"/>
-        </w:rPr>
-        <w:t xml:space="preserve"> a statistical method that is used for modeling the relationship between two data matrices, where one matrix contains the predictor variables and the other matrix contains the response variable. (</w:t>
-      </w:r>
-      <w:proofErr w:type="gramStart"/>
-      <w:r>
-        <w:rPr>
-          <w:rFonts w:ascii="Times New Roman"/>
-          <w:w w:val="105"/>
-          <w:sz w:val="18"/>
-          <w:szCs w:val="18"/>
-        </w:rPr>
-        <w:t>set</w:t>
-      </w:r>
-      <w:proofErr w:type="gramEnd"/>
-      <w:r>
-        <w:rPr>
-          <w:rFonts w:ascii="Times New Roman"/>
-          <w:w w:val="105"/>
-          <w:sz w:val="18"/>
-          <w:szCs w:val="18"/>
-        </w:rPr>
-        <w:t xml:space="preserve"> </w:t>
+        <w:t xml:space="preserve">: Partial least squares (PLS) is a statistical method that is used for modeling the relationship between two data matrices, where one matrix contains the predictor variables and the other matrix contains the response variable. (set </w:t>
       </w:r>
       <w:r>
         <w:rPr>
@@ -3377,25 +3335,14 @@
         </w:rPr>
         <w:t xml:space="preserve">s complexity and </w:t>
       </w:r>
-      <w:proofErr w:type="gramStart"/>
-      <w:r>
-        <w:rPr>
-          <w:rFonts w:ascii="Times New Roman"/>
-          <w:w w:val="105"/>
-          <w:sz w:val="18"/>
-          <w:szCs w:val="18"/>
-        </w:rPr>
-        <w:t>its</w:t>
-      </w:r>
-      <w:proofErr w:type="gramEnd"/>
-      <w:r>
-        <w:rPr>
-          <w:rFonts w:ascii="Times New Roman"/>
-          <w:w w:val="105"/>
-          <w:sz w:val="18"/>
-          <w:szCs w:val="18"/>
-        </w:rPr>
-        <w:t xml:space="preserve"> fit to training data (Check </w:t>
+      <w:r>
+        <w:rPr>
+          <w:rFonts w:ascii="Times New Roman"/>
+          <w:w w:val="105"/>
+          <w:sz w:val="18"/>
+          <w:szCs w:val="18"/>
+        </w:rPr>
+        <w:t xml:space="preserve">its fit to training data (Check </w:t>
       </w:r>
       <w:r>
         <w:rPr>
@@ -6701,27 +6648,7 @@
           <w:sz w:val="18"/>
           <w:szCs w:val="18"/>
         </w:rPr>
-        <w:t xml:space="preserve">. The radial kernel will use nonlinear kernel to separate the data by hyperplane. Parameter gamma is chosen to control the smoothness of the nonlinear decision boundary. The best cost </w:t>
-      </w:r>
-      <w:proofErr w:type="gramStart"/>
-      <w:r>
-        <w:rPr>
-          <w:rFonts w:ascii="Times New Roman"/>
-          <w:w w:val="105"/>
-          <w:sz w:val="18"/>
-          <w:szCs w:val="18"/>
-        </w:rPr>
-        <w:t>is</w:t>
-      </w:r>
-      <w:proofErr w:type="gramEnd"/>
-      <w:r>
-        <w:rPr>
-          <w:rFonts w:ascii="Times New Roman"/>
-          <w:w w:val="105"/>
-          <w:sz w:val="18"/>
-          <w:szCs w:val="18"/>
-        </w:rPr>
-        <w:t xml:space="preserve"> 0.0312</w:t>
+        <w:t>. The radial kernel will use nonlinear kernel to separate the data by hyperplane. Parameter gamma is chosen to control the smoothness of the nonlinear decision boundary. The best cost is 0.0312</w:t>
       </w:r>
       <w:r>
         <w:rPr>
@@ -16605,7 +16532,7 @@
   </w:compat>
   <w:rsids>
     <w:rsidRoot w:val="00B60B99"/>
-    <w:rsid w:val="00A90D7A"/>
+    <w:rsid w:val="005C6408"/>
     <w:rsid w:val="00B241FD"/>
     <w:rsid w:val="00B44731"/>
     <w:rsid w:val="00B60B99"/>

</xml_diff>

<commit_message>
Complete file -- first draft
</commit_message>
<xml_diff>
--- a/P8106_Final_Project_Report.docx
+++ b/P8106_Final_Project_Report.docx
@@ -1829,7 +1829,27 @@
           <w:sz w:val="18"/>
           <w:szCs w:val="18"/>
         </w:rPr>
-        <w:t xml:space="preserve"> to have shorter recovery time then patients who is former smoker and current smoker.</w:t>
+        <w:t xml:space="preserve"> to have shorter recovery time </w:t>
+      </w:r>
+      <w:proofErr w:type="gramStart"/>
+      <w:r>
+        <w:rPr>
+          <w:rFonts w:ascii="Times New Roman"/>
+          <w:w w:val="105"/>
+          <w:sz w:val="18"/>
+          <w:szCs w:val="18"/>
+        </w:rPr>
+        <w:t>then</w:t>
+      </w:r>
+      <w:proofErr w:type="gramEnd"/>
+      <w:r>
+        <w:rPr>
+          <w:rFonts w:ascii="Times New Roman"/>
+          <w:w w:val="105"/>
+          <w:sz w:val="18"/>
+          <w:szCs w:val="18"/>
+        </w:rPr>
+        <w:t xml:space="preserve"> patients who is former smoker and current smoker.</w:t>
       </w:r>
     </w:p>
     <w:p>
@@ -2443,6 +2463,16 @@
           <w:szCs w:val="18"/>
         </w:rPr>
       </w:pPr>
+    </w:p>
+    <w:p>
+      <w:pPr>
+        <w:rPr>
+          <w:rFonts w:ascii="Times New Roman"/>
+          <w:w w:val="105"/>
+          <w:sz w:val="18"/>
+          <w:szCs w:val="18"/>
+        </w:rPr>
+      </w:pPr>
       <w:r>
         <w:rPr>
           <w:rFonts w:ascii="Times New Roman"/>
@@ -2899,7 +2929,47 @@
           <w:sz w:val="18"/>
           <w:szCs w:val="18"/>
         </w:rPr>
-        <w:t xml:space="preserve">: Partial least squares (PLS) is a statistical method that is used for modeling the relationship between two data matrices, where one matrix contains the predictor variables and the other matrix contains the response variable. (set </w:t>
+        <w:t xml:space="preserve">: Partial least squares (PLS) </w:t>
+      </w:r>
+      <w:proofErr w:type="gramStart"/>
+      <w:r>
+        <w:rPr>
+          <w:rFonts w:ascii="Times New Roman"/>
+          <w:w w:val="105"/>
+          <w:sz w:val="18"/>
+          <w:szCs w:val="18"/>
+        </w:rPr>
+        <w:t>is</w:t>
+      </w:r>
+      <w:proofErr w:type="gramEnd"/>
+      <w:r>
+        <w:rPr>
+          <w:rFonts w:ascii="Times New Roman"/>
+          <w:w w:val="105"/>
+          <w:sz w:val="18"/>
+          <w:szCs w:val="18"/>
+        </w:rPr>
+        <w:t xml:space="preserve"> a statistical method that is used for modeling the relationship between two data matrices, where one matrix contains the predictor variables and the other matrix contains the response variable. (</w:t>
+      </w:r>
+      <w:proofErr w:type="gramStart"/>
+      <w:r>
+        <w:rPr>
+          <w:rFonts w:ascii="Times New Roman"/>
+          <w:w w:val="105"/>
+          <w:sz w:val="18"/>
+          <w:szCs w:val="18"/>
+        </w:rPr>
+        <w:t>set</w:t>
+      </w:r>
+      <w:proofErr w:type="gramEnd"/>
+      <w:r>
+        <w:rPr>
+          <w:rFonts w:ascii="Times New Roman"/>
+          <w:w w:val="105"/>
+          <w:sz w:val="18"/>
+          <w:szCs w:val="18"/>
+        </w:rPr>
+        <w:t xml:space="preserve"> </w:t>
       </w:r>
       <w:r>
         <w:rPr>
@@ -3335,14 +3405,25 @@
         </w:rPr>
         <w:t xml:space="preserve">s complexity and </w:t>
       </w:r>
-      <w:r>
-        <w:rPr>
-          <w:rFonts w:ascii="Times New Roman"/>
-          <w:w w:val="105"/>
-          <w:sz w:val="18"/>
-          <w:szCs w:val="18"/>
-        </w:rPr>
-        <w:t xml:space="preserve">its fit to training data (Check </w:t>
+      <w:proofErr w:type="gramStart"/>
+      <w:r>
+        <w:rPr>
+          <w:rFonts w:ascii="Times New Roman"/>
+          <w:w w:val="105"/>
+          <w:sz w:val="18"/>
+          <w:szCs w:val="18"/>
+        </w:rPr>
+        <w:t>its</w:t>
+      </w:r>
+      <w:proofErr w:type="gramEnd"/>
+      <w:r>
+        <w:rPr>
+          <w:rFonts w:ascii="Times New Roman"/>
+          <w:w w:val="105"/>
+          <w:sz w:val="18"/>
+          <w:szCs w:val="18"/>
+        </w:rPr>
+        <w:t xml:space="preserve"> fit to training data (Check </w:t>
       </w:r>
       <w:r>
         <w:rPr>
@@ -3949,7 +4030,6 @@
           <w:sz w:val="20"/>
           <w:szCs w:val="20"/>
         </w:rPr>
-        <w:lastRenderedPageBreak/>
         <w:t>Secondary</w:t>
       </w:r>
       <w:r>
@@ -6648,7 +6728,37 @@
           <w:sz w:val="18"/>
           <w:szCs w:val="18"/>
         </w:rPr>
-        <w:t>. The radial kernel will use nonlinear kernel to separate the data by hyperplane. Parameter gamma is chosen to control the smoothness of the nonlinear decision boundary. The best cost is 0.0312</w:t>
+        <w:t xml:space="preserve">. The radial kernel will use nonlinear kernel to separate the data by hyperplane. Parameter gamma is chosen to control the smoothness of the nonlinear decision </w:t>
+      </w:r>
+      <w:r>
+        <w:rPr>
+          <w:rFonts w:ascii="Times New Roman"/>
+          <w:w w:val="105"/>
+          <w:sz w:val="18"/>
+          <w:szCs w:val="18"/>
+        </w:rPr>
+        <w:lastRenderedPageBreak/>
+        <w:t xml:space="preserve">boundary. The best cost </w:t>
+      </w:r>
+      <w:proofErr w:type="gramStart"/>
+      <w:r>
+        <w:rPr>
+          <w:rFonts w:ascii="Times New Roman"/>
+          <w:w w:val="105"/>
+          <w:sz w:val="18"/>
+          <w:szCs w:val="18"/>
+        </w:rPr>
+        <w:t>is</w:t>
+      </w:r>
+      <w:proofErr w:type="gramEnd"/>
+      <w:r>
+        <w:rPr>
+          <w:rFonts w:ascii="Times New Roman"/>
+          <w:w w:val="105"/>
+          <w:sz w:val="18"/>
+          <w:szCs w:val="18"/>
+        </w:rPr>
+        <w:t xml:space="preserve"> 0.0312</w:t>
       </w:r>
       <w:r>
         <w:rPr>
@@ -6724,6 +6834,16 @@
         </w:rPr>
         <w:t xml:space="preserve"> </w:t>
       </w:r>
+    </w:p>
+    <w:p>
+      <w:pPr>
+        <w:rPr>
+          <w:rFonts w:ascii="Times New Roman"/>
+          <w:w w:val="105"/>
+          <w:sz w:val="18"/>
+          <w:szCs w:val="18"/>
+        </w:rPr>
+      </w:pPr>
     </w:p>
     <w:p>
       <w:pPr>
@@ -6739,7 +6859,6 @@
           <w:sz w:val="20"/>
           <w:szCs w:val="20"/>
         </w:rPr>
-        <w:lastRenderedPageBreak/>
         <w:t>Results</w:t>
       </w:r>
     </w:p>
@@ -7797,7 +7916,17 @@
           <w:sz w:val="18"/>
           <w:szCs w:val="18"/>
         </w:rPr>
-        <w:t xml:space="preserve"> a proper value. It increases when BMI and weight either decrease or increase from the proper value. In addition, overweight showed to have much more significant on recovery time increase. The recovery time decreases significantly when height increases and changes little when the height reaches 161cm.</w:t>
+        <w:t xml:space="preserve"> a proper value. It increases when BMI and weight either decrease or increase from the proper value. In addition, overweight showed to have much </w:t>
+      </w:r>
+      <w:r>
+        <w:rPr>
+          <w:rFonts w:ascii="Times New Roman"/>
+          <w:w w:val="105"/>
+          <w:sz w:val="18"/>
+          <w:szCs w:val="18"/>
+        </w:rPr>
+        <w:lastRenderedPageBreak/>
+        <w:t>more significant on recovery time increase. The recovery time decreases significantly when height increases and changes little when the height reaches 161cm.</w:t>
       </w:r>
       <w:r>
         <w:rPr>
@@ -16532,7 +16661,7 @@
   </w:compat>
   <w:rsids>
     <w:rsidRoot w:val="00B60B99"/>
-    <w:rsid w:val="005C6408"/>
+    <w:rsid w:val="00433B92"/>
     <w:rsid w:val="00B241FD"/>
     <w:rsid w:val="00B44731"/>
     <w:rsid w:val="00B60B99"/>

</xml_diff>